<commit_message>
Lots of tidying, links, shortening
</commit_message>
<xml_diff>
--- a/docs/Notes.docx
+++ b/docs/Notes.docx
@@ -81,13 +81,11 @@
         <w:t xml:space="preserve"> </w:t>
       </w:r>
       <w:r>
-        <w:t xml:space="preserve">Bath</w:t>
-      </w:r>
-    </w:p>
-    <w:p>
-      <w:pPr>
-        <w:pStyle w:val="Date"/>
-      </w:pPr>
+        <w:t xml:space="preserve">Bath.</w:t>
+      </w:r>
+      <w:r>
+        <w:t xml:space="preserve"> </w:t>
+      </w:r>
       <w:r>
         <w:t xml:space="preserve">JISC</w:t>
       </w:r>
@@ -148,13 +146,13 @@
         </w:p>
       </w:sdtContent>
     </w:sdt>
-    <w:bookmarkStart w:id="20" w:name="getting-started-with-accessible-maths"/>
+    <w:bookmarkStart w:id="20" w:name="the-plan"/>
     <w:p>
       <w:pPr>
         <w:pStyle w:val="Heading1"/>
       </w:pPr>
       <w:r>
-        <w:t xml:space="preserve">Getting started with accessible maths</w:t>
+        <w:t xml:space="preserve">The plan</w:t>
       </w:r>
     </w:p>
     <w:p>
@@ -178,7 +176,7 @@
         <w:pStyle w:val="Compact"/>
       </w:pPr>
       <w:r>
-        <w:t xml:space="preserve">What do we convert</w:t>
+        <w:t xml:space="preserve">What to we convert</w:t>
       </w:r>
       <w:r>
         <w:t xml:space="preserve"> </w:t>
@@ -291,13 +289,13 @@
       </w:r>
     </w:p>
     <w:bookmarkEnd w:id="24"/>
-    <w:bookmarkStart w:id="25" w:name="computers-for-reading-and-writing-maths"/>
+    <w:bookmarkStart w:id="25" w:name="computers-and-maths"/>
     <w:p>
       <w:pPr>
         <w:pStyle w:val="Heading2"/>
       </w:pPr>
       <w:r>
-        <w:t xml:space="preserve">Computers for reading and writing maths</w:t>
+        <w:t xml:space="preserve">Computers and maths</w:t>
       </w:r>
     </w:p>
     <w:p>
@@ -321,19 +319,7 @@
         <w:pStyle w:val="Compact"/>
       </w:pPr>
       <w:r>
-        <w:t xml:space="preserve">PDF, print, handwriting and E-books using images of maths cannot be processed</w:t>
-      </w:r>
-    </w:p>
-    <w:p>
-      <w:pPr>
-        <w:numPr>
-          <w:ilvl w:val="2"/>
-          <w:numId w:val="1004"/>
-        </w:numPr>
-        <w:pStyle w:val="Compact"/>
-      </w:pPr>
-      <w:r>
-        <w:t xml:space="preserve">They are inaccessible and inflexible on, for instance, small screen devices. They are lossy formats for maths!</w:t>
+        <w:t xml:space="preserve">PDF, print, handwriting and E-books using images of maths cannot be processed. They are inaccessible and inflexible on, for instance, small screen devices. They are lossy formats for maths!</w:t>
       </w:r>
     </w:p>
     <w:p>
@@ -351,25 +337,13 @@
     <w:p>
       <w:pPr>
         <w:numPr>
-          <w:ilvl w:val="2"/>
-          <w:numId w:val="1005"/>
-        </w:numPr>
-        <w:pStyle w:val="Compact"/>
-      </w:pPr>
-      <w:r>
-        <w:t xml:space="preserve">But not all AT can access maths all formats - right now we probably need to produce as much choice as possible</w:t>
-      </w:r>
-    </w:p>
-    <w:p>
-      <w:pPr>
-        <w:numPr>
           <w:ilvl w:val="1"/>
           <w:numId w:val="1003"/>
         </w:numPr>
         <w:pStyle w:val="Compact"/>
       </w:pPr>
       <w:r>
-        <w:t xml:space="preserve">PowerPoint 365 is theoretically accessible but most AT won’t work with it yet and it can’t be transformed</w:t>
+        <w:t xml:space="preserve">But not all AT can access maths all formats! PowerPoint 365 is theoretically accessible but most AT won’t work with it</w:t>
       </w:r>
     </w:p>
     <w:p>
@@ -393,19 +367,7 @@
         <w:pStyle w:val="Compact"/>
       </w:pPr>
       <w:r>
-        <w:t xml:space="preserve">Using AT effectively for maths requires authors to produce accessible materials</w:t>
-      </w:r>
-    </w:p>
-    <w:p>
-      <w:pPr>
-        <w:numPr>
-          <w:ilvl w:val="1"/>
-          <w:numId w:val="1006"/>
-        </w:numPr>
-        <w:pStyle w:val="Compact"/>
-      </w:pPr>
-      <w:r>
-        <w:t xml:space="preserve">This is challenging due to how mathematicians and scientists typically produce text and documents.</w:t>
+        <w:t xml:space="preserve">Using AT effectively for maths requires authors to produce accessible materials which is challenging due to how mathematicians and scientists typically produce text and documents.</w:t>
       </w:r>
     </w:p>
     <w:bookmarkEnd w:id="25"/>
@@ -456,7 +418,7 @@
       <w:pPr>
         <w:numPr>
           <w:ilvl w:val="0"/>
-          <w:numId w:val="1007"/>
+          <w:numId w:val="1004"/>
         </w:numPr>
         <w:pStyle w:val="Compact"/>
       </w:pPr>
@@ -468,7 +430,7 @@
       <w:pPr>
         <w:numPr>
           <w:ilvl w:val="0"/>
-          <w:numId w:val="1007"/>
+          <w:numId w:val="1004"/>
         </w:numPr>
         <w:pStyle w:val="Compact"/>
       </w:pPr>
@@ -491,7 +453,7 @@
       <w:pPr>
         <w:numPr>
           <w:ilvl w:val="0"/>
-          <w:numId w:val="1007"/>
+          <w:numId w:val="1004"/>
         </w:numPr>
         <w:pStyle w:val="Compact"/>
       </w:pPr>
@@ -520,7 +482,7 @@
       <w:pPr>
         <w:numPr>
           <w:ilvl w:val="0"/>
-          <w:numId w:val="1007"/>
+          <w:numId w:val="1004"/>
         </w:numPr>
         <w:pStyle w:val="Compact"/>
       </w:pPr>
@@ -584,7 +546,7 @@
       <w:pPr>
         <w:numPr>
           <w:ilvl w:val="0"/>
-          <w:numId w:val="1008"/>
+          <w:numId w:val="1005"/>
         </w:numPr>
         <w:pStyle w:val="Compact"/>
       </w:pPr>
@@ -596,7 +558,7 @@
       <w:pPr>
         <w:numPr>
           <w:ilvl w:val="0"/>
-          <w:numId w:val="1008"/>
+          <w:numId w:val="1005"/>
         </w:numPr>
         <w:pStyle w:val="Compact"/>
       </w:pPr>
@@ -609,7 +571,7 @@
         <w:pStyle w:val="FirstParagraph"/>
       </w:pPr>
       <w:r>
-        <w:t xml:space="preserve">Increasingly we have converted the mathematicians, but they need appropriate institutional infrastructure, support, workload time allocation and training. Without this it is unreasonable.</w:t>
+        <w:t xml:space="preserve">Increasingly mathematicians are exploring and converting, but they need appropriate institutional infrastructure, support, workload time allocation and training. Without this the task remains unreasonable.</w:t>
       </w:r>
     </w:p>
     <w:bookmarkEnd w:id="30"/>
@@ -650,7 +612,7 @@
       <w:pPr>
         <w:numPr>
           <w:ilvl w:val="0"/>
-          <w:numId w:val="1009"/>
+          <w:numId w:val="1006"/>
         </w:numPr>
         <w:pStyle w:val="Compact"/>
       </w:pPr>
@@ -662,7 +624,7 @@
       <w:pPr>
         <w:numPr>
           <w:ilvl w:val="0"/>
-          <w:numId w:val="1009"/>
+          <w:numId w:val="1006"/>
         </w:numPr>
         <w:pStyle w:val="Compact"/>
       </w:pPr>
@@ -674,7 +636,7 @@
       <w:pPr>
         <w:numPr>
           <w:ilvl w:val="0"/>
-          <w:numId w:val="1009"/>
+          <w:numId w:val="1006"/>
         </w:numPr>
         <w:pStyle w:val="Compact"/>
       </w:pPr>
@@ -687,39 +649,7 @@
         <w:pStyle w:val="FirstParagraph"/>
       </w:pPr>
       <w:r>
-        <w:t xml:space="preserve">Whatever</w:t>
-      </w:r>
-      <w:r>
-        <w:t xml:space="preserve"> </w:t>
-      </w:r>
-      <w:r>
-        <w:rPr>
-          <w:bCs/>
-          <w:b/>
-        </w:rPr>
-        <w:t xml:space="preserve">other</w:t>
-      </w:r>
-      <w:r>
-        <w:t xml:space="preserve"> </w:t>
-      </w:r>
-      <w:r>
-        <w:t xml:space="preserve">formats you supply you</w:t>
-      </w:r>
-      <w:r>
-        <w:t xml:space="preserve"> </w:t>
-      </w:r>
-      <w:r>
-        <w:rPr>
-          <w:bCs/>
-          <w:b/>
-        </w:rPr>
-        <w:t xml:space="preserve">must</w:t>
-      </w:r>
-      <w:r>
-        <w:t xml:space="preserve"> </w:t>
-      </w:r>
-      <w:r>
-        <w:t xml:space="preserve">supply at least one or, ideally, all of these (some technology can only access one format, EPub3 has least software support).</w:t>
+        <w:t xml:space="preserve">Supply at least one or, ideally, all (some AT can only access one format, EPub3 has least software support).</w:t>
       </w:r>
     </w:p>
     <w:p>
@@ -744,28 +674,28 @@
       <w:pPr>
         <w:numPr>
           <w:ilvl w:val="0"/>
-          <w:numId w:val="1010"/>
-        </w:numPr>
-        <w:pStyle w:val="Compact"/>
-      </w:pPr>
-      <w:r>
-        <w:t xml:space="preserve">Not all accessibility is about technical access - for some a clear or large print PDF is best</w:t>
+          <w:numId w:val="1007"/>
+        </w:numPr>
+        <w:pStyle w:val="Compact"/>
+      </w:pPr>
+      <w:r>
+        <w:t xml:space="preserve">Not all accessibility is about technical access</w:t>
       </w:r>
     </w:p>
     <w:p>
       <w:pPr>
         <w:numPr>
           <w:ilvl w:val="0"/>
-          <w:numId w:val="1010"/>
-        </w:numPr>
-        <w:pStyle w:val="Compact"/>
-      </w:pPr>
-      <w:r>
-        <w:t xml:space="preserve">Clear print is selected most often by disabled students in the Department of Mathematical Sciences.</w:t>
+          <w:numId w:val="1007"/>
+        </w:numPr>
+        <w:pStyle w:val="Compact"/>
+      </w:pPr>
+      <w:r>
+        <w:t xml:space="preserve">Clear print PDF is selected most often by disabled students in the Department of Mathematical Sciences.</w:t>
       </w:r>
     </w:p>
     <w:bookmarkEnd w:id="32"/>
-    <w:bookmarkStart w:id="56" w:name="how-do-we-get-started"/>
+    <w:bookmarkStart w:id="45" w:name="how-do-we-get-started"/>
     <w:p>
       <w:pPr>
         <w:pStyle w:val="Heading1"/>
@@ -787,7 +717,7 @@
       <w:pPr>
         <w:numPr>
           <w:ilvl w:val="0"/>
-          <w:numId w:val="1011"/>
+          <w:numId w:val="1008"/>
         </w:numPr>
         <w:pStyle w:val="Compact"/>
       </w:pPr>
@@ -810,7 +740,7 @@
       <w:pPr>
         <w:numPr>
           <w:ilvl w:val="0"/>
-          <w:numId w:val="1011"/>
+          <w:numId w:val="1008"/>
         </w:numPr>
         <w:pStyle w:val="Compact"/>
       </w:pPr>
@@ -831,7 +761,7 @@
         <w:t xml:space="preserve"> </w:t>
       </w:r>
       <w:r>
-        <w:t xml:space="preserve">mathematical text written using the Word 365 equation editor. For instance, if you are writing about the variable</w:t>
+        <w:t xml:space="preserve">mathematical text written using the Word 365 equation editor. E.g. if you are writing about the variable</w:t>
       </w:r>
       <w:r>
         <w:t xml:space="preserve"> </w:t>
@@ -889,7 +819,7 @@
       <w:pPr>
         <w:numPr>
           <w:ilvl w:val="1"/>
-          <w:numId w:val="1012"/>
+          <w:numId w:val="1009"/>
         </w:numPr>
         <w:pStyle w:val="Compact"/>
       </w:pPr>
@@ -901,7 +831,7 @@
       <w:pPr>
         <w:numPr>
           <w:ilvl w:val="1"/>
-          <w:numId w:val="1012"/>
+          <w:numId w:val="1009"/>
         </w:numPr>
         <w:pStyle w:val="Compact"/>
       </w:pPr>
@@ -913,7 +843,7 @@
       <w:pPr>
         <w:numPr>
           <w:ilvl w:val="1"/>
-          <w:numId w:val="1012"/>
+          <w:numId w:val="1009"/>
         </w:numPr>
         <w:pStyle w:val="Compact"/>
       </w:pPr>
@@ -925,7 +855,7 @@
       <w:pPr>
         <w:numPr>
           <w:ilvl w:val="0"/>
-          <w:numId w:val="1011"/>
+          <w:numId w:val="1008"/>
         </w:numPr>
         <w:pStyle w:val="Compact"/>
       </w:pPr>
@@ -938,7 +868,7 @@
         <w:pStyle w:val="FirstParagraph"/>
       </w:pPr>
       <w:r>
-        <w:t xml:space="preserve">More information and tools at</w:t>
+        <w:t xml:space="preserve">More information and tools within</w:t>
       </w:r>
       <w:r>
         <w:t xml:space="preserve"> </w:t>
@@ -948,7 +878,7 @@
           <w:rPr>
             <w:rStyle w:val="Hyperlink"/>
           </w:rPr>
-          <w:t xml:space="preserve">Using Word to write an accessible mathematical document workshop resources</w:t>
+          <w:t xml:space="preserve">accessible mathematical Word document workshop resources</w:t>
         </w:r>
       </w:hyperlink>
       <w:r>
@@ -965,7 +895,7 @@
           <w:rPr>
             <w:rStyle w:val="Hyperlink"/>
           </w:rPr>
-          <w:t xml:space="preserve">effective keyboard-only typing of mathematical expressions</w:t>
+          <w:t xml:space="preserve">effective (keyboard-only) input of maths in Word</w:t>
         </w:r>
       </w:hyperlink>
       <w:r>
@@ -994,7 +924,7 @@
       <w:pPr>
         <w:numPr>
           <w:ilvl w:val="0"/>
-          <w:numId w:val="1013"/>
+          <w:numId w:val="1010"/>
         </w:numPr>
         <w:pStyle w:val="Compact"/>
       </w:pPr>
@@ -1006,7 +936,7 @@
       <w:pPr>
         <w:numPr>
           <w:ilvl w:val="0"/>
-          <w:numId w:val="1013"/>
+          <w:numId w:val="1010"/>
         </w:numPr>
         <w:pStyle w:val="Compact"/>
       </w:pPr>
@@ -1044,7 +974,7 @@
       <w:pPr>
         <w:numPr>
           <w:ilvl w:val="0"/>
-          <w:numId w:val="1014"/>
+          <w:numId w:val="1011"/>
         </w:numPr>
         <w:pStyle w:val="Compact"/>
       </w:pPr>
@@ -1056,7 +986,7 @@
       <w:pPr>
         <w:numPr>
           <w:ilvl w:val="0"/>
-          <w:numId w:val="1014"/>
+          <w:numId w:val="1011"/>
         </w:numPr>
         <w:pStyle w:val="Compact"/>
       </w:pPr>
@@ -1078,7 +1008,7 @@
       <w:pPr>
         <w:numPr>
           <w:ilvl w:val="0"/>
-          <w:numId w:val="1015"/>
+          <w:numId w:val="1012"/>
         </w:numPr>
       </w:pPr>
       <w:r>
@@ -1097,7 +1027,7 @@
       <w:pPr>
         <w:numPr>
           <w:ilvl w:val="0"/>
-          <w:numId w:val="1015"/>
+          <w:numId w:val="1012"/>
         </w:numPr>
       </w:pPr>
       <w:r>
@@ -1194,7 +1124,7 @@
       <w:pPr>
         <w:numPr>
           <w:ilvl w:val="1"/>
-          <w:numId w:val="1016"/>
+          <w:numId w:val="1013"/>
         </w:numPr>
         <w:pStyle w:val="Compact"/>
       </w:pPr>
@@ -1206,7 +1136,7 @@
       <w:pPr>
         <w:numPr>
           <w:ilvl w:val="1"/>
-          <w:numId w:val="1016"/>
+          <w:numId w:val="1013"/>
         </w:numPr>
         <w:pStyle w:val="Compact"/>
       </w:pPr>
@@ -1218,7 +1148,7 @@
       <w:pPr>
         <w:numPr>
           <w:ilvl w:val="1"/>
-          <w:numId w:val="1016"/>
+          <w:numId w:val="1013"/>
         </w:numPr>
         <w:pStyle w:val="Compact"/>
       </w:pPr>
@@ -1230,7 +1160,7 @@
       <w:pPr>
         <w:numPr>
           <w:ilvl w:val="1"/>
-          <w:numId w:val="1016"/>
+          <w:numId w:val="1013"/>
         </w:numPr>
         <w:pStyle w:val="Compact"/>
       </w:pPr>
@@ -1238,34 +1168,62 @@
         <w:t xml:space="preserve">AT providers without native support and not ARIA aware are a problem but not your problem.</w:t>
       </w:r>
     </w:p>
+    <w:bookmarkEnd w:id="39"/>
+    <w:bookmarkStart w:id="40" w:name="moodle-support-throughout"/>
+    <w:p>
+      <w:pPr>
+        <w:pStyle w:val="Heading2"/>
+      </w:pPr>
+      <w:r>
+        <w:t xml:space="preserve">Moodle support throughout!</w:t>
+      </w:r>
+    </w:p>
     <w:p>
       <w:pPr>
         <w:pStyle w:val="FirstParagraph"/>
       </w:pPr>
       <w:r>
-        <w:t xml:space="preserve">Some VLEs enable you to create pages which meet these requirements using LaTeX for the equations e.g. Moodle but they do not provide the necessary features of a mathematical/scientific document preparation system.</w:t>
+        <w:t xml:space="preserve">Moodle enables you to create pages which meet these requirements using LaTeX for the equations.</w:t>
+      </w:r>
+    </w:p>
+    <w:p>
+      <w:pPr>
+        <w:pStyle w:val="BodyText"/>
+      </w:pPr>
+      <w:r>
+        <w:rPr>
+          <w:bCs/>
+          <w:b/>
+        </w:rPr>
+        <w:t xml:space="preserve">But</w:t>
+      </w:r>
+      <w:r>
+        <w:t xml:space="preserve"> </w:t>
+      </w:r>
+      <w:r>
+        <w:t xml:space="preserve">Moodle does not provide the necessary features of a mathematical/scientific document preparation system.</w:t>
       </w:r>
     </w:p>
     <w:p>
       <w:pPr>
         <w:numPr>
           <w:ilvl w:val="0"/>
-          <w:numId w:val="1017"/>
-        </w:numPr>
-        <w:pStyle w:val="Compact"/>
-      </w:pPr>
-      <w:r>
-        <w:t xml:space="preserve">This is the most accessible end format for a mathematical or scientific document but we need a way to prepare the document</w:t>
-      </w:r>
-    </w:p>
-    <w:bookmarkEnd w:id="39"/>
-    <w:bookmarkStart w:id="44" w:name="converting-the-mathematician"/>
+          <w:numId w:val="1014"/>
+        </w:numPr>
+        <w:pStyle w:val="Compact"/>
+      </w:pPr>
+      <w:r>
+        <w:t xml:space="preserve">Web + MathJax is the most accessible end format for a mathematical or scientific document but we need a way to prepare the document</w:t>
+      </w:r>
+    </w:p>
+    <w:bookmarkEnd w:id="40"/>
+    <w:bookmarkStart w:id="44" w:name="supporting-mathematicians"/>
     <w:p>
       <w:pPr>
         <w:pStyle w:val="Heading2"/>
       </w:pPr>
       <w:r>
-        <w:t xml:space="preserve">Converting the mathematician?</w:t>
+        <w:t xml:space="preserve">Supporting mathematicians</w:t>
       </w:r>
     </w:p>
     <w:p>
@@ -1273,26 +1231,26 @@
         <w:pStyle w:val="FirstParagraph"/>
       </w:pPr>
       <w:r>
-        <w:t xml:space="preserve">There are other methods and we are not perscriptive. We support staff with (R)Markdown.</w:t>
+        <w:t xml:space="preserve">We are not perscriptive but recommend RMarkdown. We’ll support anything which helps them do the job though.</w:t>
       </w:r>
     </w:p>
     <w:p>
       <w:pPr>
         <w:numPr>
           <w:ilvl w:val="0"/>
-          <w:numId w:val="1018"/>
-        </w:numPr>
-        <w:pStyle w:val="Compact"/>
-      </w:pPr>
-      <w:r>
-        <w:t xml:space="preserve">(R)Markdown incorporates LaTeX for equations and a simple markup language for the rest of the document.</w:t>
+          <w:numId w:val="1015"/>
+        </w:numPr>
+        <w:pStyle w:val="Compact"/>
+      </w:pPr>
+      <w:r>
+        <w:t xml:space="preserve">RMarkdown incorporates LaTeX for equations and a simple markup language for the rest of the document.</w:t>
       </w:r>
     </w:p>
     <w:p>
       <w:pPr>
         <w:numPr>
           <w:ilvl w:val="0"/>
-          <w:numId w:val="1018"/>
+          <w:numId w:val="1015"/>
         </w:numPr>
         <w:pStyle w:val="Compact"/>
       </w:pPr>
@@ -1304,7 +1262,7 @@
       <w:pPr>
         <w:numPr>
           <w:ilvl w:val="0"/>
-          <w:numId w:val="1018"/>
+          <w:numId w:val="1015"/>
         </w:numPr>
         <w:pStyle w:val="Compact"/>
       </w:pPr>
@@ -1316,7 +1274,7 @@
       <w:pPr>
         <w:numPr>
           <w:ilvl w:val="0"/>
-          <w:numId w:val="1018"/>
+          <w:numId w:val="1015"/>
         </w:numPr>
         <w:pStyle w:val="Compact"/>
       </w:pPr>
@@ -1329,17 +1287,17 @@
         <w:pStyle w:val="FirstParagraph"/>
       </w:pPr>
       <w:r>
-        <w:t xml:space="preserve">More information on getting started with RMarkdown see</w:t>
-      </w:r>
-      <w:r>
-        <w:t xml:space="preserve"> </w:t>
-      </w:r>
-      <w:hyperlink r:id="rId40">
+        <w:t xml:space="preserve">More information on getting started</w:t>
+      </w:r>
+      <w:r>
+        <w:t xml:space="preserve"> </w:t>
+      </w:r>
+      <w:hyperlink r:id="rId41">
         <w:r>
           <w:rPr>
             <w:rStyle w:val="Hyperlink"/>
           </w:rPr>
-          <w:t xml:space="preserve">Using R as a basis for writing an accessible mathematical document</w:t>
+          <w:t xml:space="preserve">RMarkdown workshop resources</w:t>
         </w:r>
       </w:hyperlink>
     </w:p>
@@ -1347,17 +1305,11 @@
       <w:pPr>
         <w:numPr>
           <w:ilvl w:val="0"/>
-          <w:numId w:val="1019"/>
-        </w:numPr>
-        <w:pStyle w:val="Compact"/>
-      </w:pPr>
-      <w:r>
-        <w:t xml:space="preserve">For certain functionality important in mathematical communication (theorems, intradocument referencing) you will eventually need</w:t>
-      </w:r>
-      <w:r>
-        <w:t xml:space="preserve"> </w:t>
-      </w:r>
-      <w:hyperlink r:id="rId41">
+          <w:numId w:val="1016"/>
+        </w:numPr>
+        <w:pStyle w:val="Compact"/>
+      </w:pPr>
+      <w:hyperlink r:id="rId42">
         <w:r>
           <w:rPr>
             <w:rStyle w:val="Hyperlink"/>
@@ -1365,22 +1317,22 @@
           <w:t xml:space="preserve">Bookdown</w:t>
         </w:r>
       </w:hyperlink>
+      <w:r>
+        <w:t xml:space="preserve"> </w:t>
+      </w:r>
+      <w:r>
+        <w:t xml:space="preserve">needed for theorems and intradocument referencing</w:t>
+      </w:r>
     </w:p>
     <w:p>
       <w:pPr>
         <w:numPr>
           <w:ilvl w:val="0"/>
-          <w:numId w:val="1019"/>
-        </w:numPr>
-        <w:pStyle w:val="Compact"/>
-      </w:pPr>
-      <w:r>
-        <w:t xml:space="preserve">For additional functionality important in pure mathematics (more complex control of theorems, referencing) you may need</w:t>
-      </w:r>
-      <w:r>
-        <w:t xml:space="preserve"> </w:t>
-      </w:r>
-      <w:hyperlink r:id="rId42">
+          <w:numId w:val="1016"/>
+        </w:numPr>
+        <w:pStyle w:val="Compact"/>
+      </w:pPr>
+      <w:hyperlink r:id="rId43">
         <w:r>
           <w:rPr>
             <w:rStyle w:val="Hyperlink"/>
@@ -1392,34 +1344,35 @@
         <w:t xml:space="preserve"> </w:t>
       </w:r>
       <w:r>
-        <w:t xml:space="preserve">which is provided without warranty and aimed at those who work on Claverton Down!</w:t>
-      </w:r>
-    </w:p>
-    <w:p>
-      <w:pPr>
-        <w:pStyle w:val="FirstParagraph"/>
-      </w:pPr>
-      <w:r>
-        <w:t xml:space="preserve">This document is written using</w:t>
-      </w:r>
-      <w:r>
-        <w:t xml:space="preserve"> </w:t>
-      </w:r>
-      <w:hyperlink r:id="rId42">
-        <w:r>
-          <w:rPr>
-            <w:rStyle w:val="Hyperlink"/>
-          </w:rPr>
-          <w:t xml:space="preserve">Clavertondown</w:t>
-        </w:r>
-      </w:hyperlink>
-      <w:r>
-        <w:t xml:space="preserve">. You can download any of the auto-transformed formats from the top toolbar at</w:t>
-      </w:r>
-      <w:r>
-        <w:t xml:space="preserve"> </w:t>
-      </w:r>
-      <w:hyperlink r:id="rId43">
+        <w:t xml:space="preserve">for additional functionality important in pure mathematics and for lecturers generally</w:t>
+      </w:r>
+    </w:p>
+    <w:bookmarkEnd w:id="44"/>
+    <w:bookmarkEnd w:id="45"/>
+    <w:bookmarkStart w:id="67" w:name="thanks-for-listening-and-watching"/>
+    <w:p>
+      <w:pPr>
+        <w:pStyle w:val="Heading1"/>
+      </w:pPr>
+      <w:r>
+        <w:t xml:space="preserve">Thanks for listening and watching</w:t>
+      </w:r>
+    </w:p>
+    <w:p>
+      <w:pPr>
+        <w:numPr>
+          <w:ilvl w:val="0"/>
+          <w:numId w:val="1017"/>
+        </w:numPr>
+        <w:pStyle w:val="Compact"/>
+      </w:pPr>
+      <w:r>
+        <w:t xml:space="preserve">This document is available at</w:t>
+      </w:r>
+      <w:r>
+        <w:t xml:space="preserve"> </w:t>
+      </w:r>
+      <w:hyperlink r:id="rId46">
         <w:r>
           <w:rPr>
             <w:rStyle w:val="Hyperlink"/>
@@ -1427,30 +1380,164 @@
           <w:t xml:space="preserve">Getting started with accessible maths</w:t>
         </w:r>
       </w:hyperlink>
-      <w:r>
-        <w:t xml:space="preserve">.</w:t>
-      </w:r>
-    </w:p>
-    <w:bookmarkEnd w:id="44"/>
-    <w:bookmarkStart w:id="55" w:name="X9fd3d0c6b7df60adc333cd834c955a79ea275db"/>
+    </w:p>
+    <w:p>
+      <w:pPr>
+        <w:numPr>
+          <w:ilvl w:val="0"/>
+          <w:numId w:val="1017"/>
+        </w:numPr>
+        <w:pStyle w:val="Compact"/>
+      </w:pPr>
+      <w:r>
+        <w:t xml:space="preserve">My email address is</w:t>
+      </w:r>
+      <w:r>
+        <w:t xml:space="preserve"> </w:t>
+      </w:r>
+      <w:hyperlink r:id="rId47">
+        <w:r>
+          <w:rPr>
+            <w:rStyle w:val="Hyperlink"/>
+          </w:rPr>
+          <w:t xml:space="preserve">E.H.Cliffe@bath.ac.uk</w:t>
+        </w:r>
+      </w:hyperlink>
+    </w:p>
+    <w:p>
+      <w:pPr>
+        <w:numPr>
+          <w:ilvl w:val="0"/>
+          <w:numId w:val="1017"/>
+        </w:numPr>
+        <w:pStyle w:val="Compact"/>
+      </w:pPr>
+      <w:r>
+        <w:t xml:space="preserve">A collection of links to most things I have done related to maths accessibility can be found at</w:t>
+      </w:r>
+      <w:r>
+        <w:t xml:space="preserve"> </w:t>
+      </w:r>
+      <w:hyperlink r:id="rId48">
+        <w:r>
+          <w:rPr>
+            <w:rStyle w:val="Hyperlink"/>
+          </w:rPr>
+          <w:t xml:space="preserve">Mathematics accessibility on the Skills Centre: MASH site</w:t>
+        </w:r>
+      </w:hyperlink>
+    </w:p>
+    <w:bookmarkStart w:id="66" w:name="Xa3230be7de5b9d474cba563cb6b3f4f68172ab7"/>
     <w:p>
       <w:pPr>
         <w:pStyle w:val="Heading2"/>
       </w:pPr>
       <w:r>
-        <w:t xml:space="preserve">Mathematical diagrams, software and interactive/dynamic elements</w:t>
+        <w:t xml:space="preserve">Mathematical diagrams, software and interactive/dynamic elements including e-assessment</w:t>
+      </w:r>
+    </w:p>
+    <w:p>
+      <w:pPr>
+        <w:pStyle w:val="FirstParagraph"/>
+      </w:pPr>
+      <w:r>
+        <w:t xml:space="preserve">This won’t be covered in the talk but is here in case it is useful!</w:t>
       </w:r>
     </w:p>
     <w:p>
       <w:pPr>
         <w:numPr>
           <w:ilvl w:val="0"/>
+          <w:numId w:val="1018"/>
+        </w:numPr>
+        <w:pStyle w:val="Compact"/>
+      </w:pPr>
+      <w:r>
+        <w:t xml:space="preserve">Check that the software/system meets WCAG 2.1 level AA - ask the vendor, procure on this basis</w:t>
+      </w:r>
+    </w:p>
+    <w:p>
+      <w:pPr>
+        <w:numPr>
+          <w:ilvl w:val="1"/>
+          <w:numId w:val="1019"/>
+        </w:numPr>
+        <w:pStyle w:val="Compact"/>
+      </w:pPr>
+      <w:r>
+        <w:t xml:space="preserve">Be aware that many mathematical and statistical analysis systems are still not accessible</w:t>
+      </w:r>
+    </w:p>
+    <w:p>
+      <w:pPr>
+        <w:numPr>
+          <w:ilvl w:val="0"/>
+          <w:numId w:val="1018"/>
+        </w:numPr>
+        <w:pStyle w:val="Compact"/>
+      </w:pPr>
+      <w:r>
+        <w:t xml:space="preserve">Check that mathematics is rendered via MathJax</w:t>
+      </w:r>
+    </w:p>
+    <w:p>
+      <w:pPr>
+        <w:numPr>
+          <w:ilvl w:val="0"/>
+          <w:numId w:val="1018"/>
+        </w:numPr>
+        <w:pStyle w:val="Compact"/>
+      </w:pPr>
+      <w:r>
+        <w:t xml:space="preserve">Start to use emerging tools which have known accessibility status for creation of dynamic elements:</w:t>
+      </w:r>
+    </w:p>
+    <w:p>
+      <w:pPr>
+        <w:numPr>
+          <w:ilvl w:val="1"/>
           <w:numId w:val="1020"/>
         </w:numPr>
         <w:pStyle w:val="Compact"/>
       </w:pPr>
       <w:r>
-        <w:t xml:space="preserve">Check that the software/system meets WCAG 2.1 level AA - ask the vendor, procure on this basis</w:t>
+        <w:t xml:space="preserve">Desmos, BrailleR, Geogebra (with care)</w:t>
+      </w:r>
+    </w:p>
+    <w:p>
+      <w:pPr>
+        <w:numPr>
+          <w:ilvl w:val="1"/>
+          <w:numId w:val="1020"/>
+        </w:numPr>
+        <w:pStyle w:val="Compact"/>
+      </w:pPr>
+      <w:r>
+        <w:t xml:space="preserve">Numbas, Stack</w:t>
+      </w:r>
+    </w:p>
+    <w:p>
+      <w:pPr>
+        <w:numPr>
+          <w:ilvl w:val="0"/>
+          <w:numId w:val="1018"/>
+        </w:numPr>
+        <w:pStyle w:val="Compact"/>
+      </w:pPr>
+      <w:r>
+        <w:t xml:space="preserve">If you made a diagram using data or code or some textbased input mechanism then provide that text or link to it somehow.</w:t>
+      </w:r>
+    </w:p>
+    <w:p>
+      <w:pPr>
+        <w:numPr>
+          <w:ilvl w:val="0"/>
+          <w:numId w:val="1018"/>
+        </w:numPr>
+        <w:pStyle w:val="Compact"/>
+      </w:pPr>
+      <w:r>
+        <w:t xml:space="preserve">Learn to describe diagrams which can’t currently be replaced:</w:t>
       </w:r>
     </w:p>
     <w:p>
@@ -1462,93 +1549,9 @@
         <w:pStyle w:val="Compact"/>
       </w:pPr>
       <w:r>
-        <w:t xml:space="preserve">Be aware that many mathematical and statistical analysis systems are still not accessible</w:t>
-      </w:r>
-    </w:p>
-    <w:p>
-      <w:pPr>
-        <w:numPr>
-          <w:ilvl w:val="0"/>
-          <w:numId w:val="1020"/>
-        </w:numPr>
-        <w:pStyle w:val="Compact"/>
-      </w:pPr>
-      <w:r>
-        <w:t xml:space="preserve">Check that mathematics is rendered via MathJax</w:t>
-      </w:r>
-    </w:p>
-    <w:p>
-      <w:pPr>
-        <w:numPr>
-          <w:ilvl w:val="0"/>
-          <w:numId w:val="1020"/>
-        </w:numPr>
-        <w:pStyle w:val="Compact"/>
-      </w:pPr>
-      <w:r>
-        <w:t xml:space="preserve">Start to use emerging tools which have known accessibility status for creation of dynamic elements:</w:t>
-      </w:r>
-    </w:p>
-    <w:p>
-      <w:pPr>
-        <w:numPr>
-          <w:ilvl w:val="1"/>
-          <w:numId w:val="1022"/>
-        </w:numPr>
-        <w:pStyle w:val="Compact"/>
-      </w:pPr>
-      <w:r>
-        <w:t xml:space="preserve">Desmos, BrailleR, Geogebra (with care)</w:t>
-      </w:r>
-    </w:p>
-    <w:p>
-      <w:pPr>
-        <w:numPr>
-          <w:ilvl w:val="1"/>
-          <w:numId w:val="1022"/>
-        </w:numPr>
-        <w:pStyle w:val="Compact"/>
-      </w:pPr>
-      <w:r>
-        <w:t xml:space="preserve">Numbas, Stack</w:t>
-      </w:r>
-    </w:p>
-    <w:p>
-      <w:pPr>
-        <w:numPr>
-          <w:ilvl w:val="0"/>
-          <w:numId w:val="1020"/>
-        </w:numPr>
-        <w:pStyle w:val="Compact"/>
-      </w:pPr>
-      <w:r>
-        <w:t xml:space="preserve">If you made a diagram using data or code or some textbased input mechanism then provide that text or link to it somehow.</w:t>
-      </w:r>
-    </w:p>
-    <w:p>
-      <w:pPr>
-        <w:numPr>
-          <w:ilvl w:val="0"/>
-          <w:numId w:val="1020"/>
-        </w:numPr>
-        <w:pStyle w:val="Compact"/>
-      </w:pPr>
-      <w:r>
-        <w:t xml:space="preserve">Learn to describe diagrams which can’t currently be replaced:</w:t>
-      </w:r>
-    </w:p>
-    <w:p>
-      <w:pPr>
-        <w:numPr>
-          <w:ilvl w:val="1"/>
-          <w:numId w:val="1023"/>
-        </w:numPr>
-        <w:pStyle w:val="Compact"/>
-      </w:pPr>
-      <w:r>
         <w:t xml:space="preserve">DIAGRAM Center (</w:t>
       </w:r>
-      <w:hyperlink r:id="rId45">
+      <w:hyperlink r:id="rId49">
         <w:r>
           <w:rPr>
             <w:rStyle w:val="Hyperlink"/>
@@ -1564,7 +1567,7 @@
       <w:pPr>
         <w:numPr>
           <w:ilvl w:val="2"/>
-          <w:numId w:val="1024"/>
+          <w:numId w:val="1022"/>
         </w:numPr>
         <w:pStyle w:val="Compact"/>
       </w:pPr>
@@ -1576,7 +1579,7 @@
       <w:pPr>
         <w:numPr>
           <w:ilvl w:val="2"/>
-          <w:numId w:val="1024"/>
+          <w:numId w:val="1022"/>
         </w:numPr>
         <w:pStyle w:val="Compact"/>
       </w:pPr>
@@ -1588,7 +1591,7 @@
       <w:pPr>
         <w:numPr>
           <w:ilvl w:val="2"/>
-          <w:numId w:val="1024"/>
+          <w:numId w:val="1022"/>
         </w:numPr>
         <w:pStyle w:val="Compact"/>
       </w:pPr>
@@ -1600,7 +1603,7 @@
       <w:pPr>
         <w:numPr>
           <w:ilvl w:val="2"/>
-          <w:numId w:val="1024"/>
+          <w:numId w:val="1022"/>
         </w:numPr>
         <w:pStyle w:val="Compact"/>
       </w:pPr>
@@ -1610,7 +1613,7 @@
       <w:r>
         <w:t xml:space="preserve"> </w:t>
       </w:r>
-      <w:hyperlink r:id="rId46">
+      <w:hyperlink r:id="rId50">
         <w:r>
           <w:rPr>
             <w:rStyle w:val="Hyperlink"/>
@@ -1623,7 +1626,7 @@
       <w:pPr>
         <w:numPr>
           <w:ilvl w:val="1"/>
-          <w:numId w:val="1023"/>
+          <w:numId w:val="1021"/>
         </w:numPr>
         <w:pStyle w:val="Compact"/>
       </w:pPr>
@@ -1633,12 +1636,12 @@
       <w:r>
         <w:t xml:space="preserve"> </w:t>
       </w:r>
-      <w:hyperlink r:id="rId47">
+      <w:hyperlink r:id="rId51">
         <w:r>
           <w:rPr>
             <w:rStyle w:val="Hyperlink"/>
           </w:rPr>
-          <w:t xml:space="preserve">https://www.ukaaf.org/accessible-images/</w:t>
+          <w:t xml:space="preserve">https://www.ukaaf.org/standards/#accessible-images</w:t>
         </w:r>
       </w:hyperlink>
     </w:p>
@@ -1646,7 +1649,7 @@
       <w:pPr>
         <w:numPr>
           <w:ilvl w:val="1"/>
-          <w:numId w:val="1023"/>
+          <w:numId w:val="1021"/>
         </w:numPr>
         <w:pStyle w:val="Compact"/>
       </w:pPr>
@@ -1656,7 +1659,7 @@
       <w:r>
         <w:t xml:space="preserve"> </w:t>
       </w:r>
-      <w:hyperlink r:id="rId48">
+      <w:hyperlink r:id="rId52">
         <w:r>
           <w:rPr>
             <w:rStyle w:val="Hyperlink"/>
@@ -1665,7 +1668,7 @@
         </w:r>
       </w:hyperlink>
     </w:p>
-    <w:bookmarkStart w:id="52" w:name="example-desmos"/>
+    <w:bookmarkStart w:id="58" w:name="example-desmos"/>
     <w:p>
       <w:pPr>
         <w:pStyle w:val="Heading3"/>
@@ -1678,29 +1681,39 @@
       <w:pPr>
         <w:pStyle w:val="FirstParagraph"/>
       </w:pPr>
-      <w:r>
-        <w:t xml:space="preserve">Desmos is screenreader accessible and also produces tactile diagrams. If you can redraw the graph in Desmos then do that!</w:t>
-      </w:r>
-      <w:r>
-        <w:t xml:space="preserve"> </w:t>
-      </w:r>
+      <w:hyperlink r:id="rId53">
+        <w:r>
+          <w:rPr>
+            <w:rStyle w:val="Hyperlink"/>
+          </w:rPr>
+          <w:t xml:space="preserve">Desmos produces interactive graphs, is screenreader accessible and can also produces tactile diagrams</w:t>
+        </w:r>
+      </w:hyperlink>
+      <w:r>
+        <w:t xml:space="preserve">. If you can redraw the graph in Desmos then do that! Try the below with a screenreader.</w:t>
+      </w:r>
+    </w:p>
+    <w:p>
+      <w:pPr>
+        <w:pStyle w:val="CaptionedFigure"/>
+      </w:pPr>
       <w:r>
         <w:drawing>
           <wp:inline>
             <wp:extent cx="5943600" cy="3962400"/>
             <wp:effectExtent b="0" l="0" r="0" t="0"/>
-            <wp:docPr descr="Interactive plot of sine" title="" id="50" name="Picture"/>
+            <wp:docPr descr="Interactive plot of sine" title="" id="55" name="Picture"/>
             <a:graphic>
               <a:graphicData uri="http://schemas.openxmlformats.org/drawingml/2006/picture">
                 <pic:pic>
                   <pic:nvPicPr>
-                    <pic:cNvPr descr="./desmos-sine-graph.png" id="51" name="Picture"/>
+                    <pic:cNvPr descr="./desmos-sine-graph.png" id="56" name="Picture"/>
                     <pic:cNvPicPr>
                       <a:picLocks noChangeArrowheads="1" noChangeAspect="1"/>
                     </pic:cNvPicPr>
                   </pic:nvPicPr>
                   <pic:blipFill>
-                    <a:blip r:embed="rId49"/>
+                    <a:blip r:embed="rId54"/>
                     <a:stretch>
                       <a:fillRect/>
                     </a:stretch>
@@ -1727,8 +1740,21 @@
         </w:drawing>
       </w:r>
     </w:p>
-    <w:bookmarkEnd w:id="52"/>
-    <w:bookmarkStart w:id="54" w:name="example-brailler"/>
+    <w:p>
+      <w:pPr>
+        <w:pStyle w:val="ImageCaption"/>
+      </w:pPr>
+      <w:hyperlink r:id="rId57">
+        <w:r>
+          <w:rPr>
+            <w:rStyle w:val="Hyperlink"/>
+          </w:rPr>
+          <w:t xml:space="preserve">Interactive plot of sine</w:t>
+        </w:r>
+      </w:hyperlink>
+    </w:p>
+    <w:bookmarkEnd w:id="58"/>
+    <w:bookmarkStart w:id="65" w:name="example-brailler"/>
     <w:p>
       <w:pPr>
         <w:pStyle w:val="Heading3"/>
@@ -1747,7 +1773,7 @@
       <w:r>
         <w:t xml:space="preserve"> </w:t>
       </w:r>
-      <w:hyperlink r:id="rId53">
+      <w:hyperlink r:id="rId59">
         <w:r>
           <w:rPr>
             <w:rStyle w:val="Hyperlink"/>
@@ -1762,65 +1788,84 @@
         <w:t xml:space="preserve">package which can create descriptions of some sorts of graphs automatically.</w:t>
       </w:r>
     </w:p>
-    <w:bookmarkEnd w:id="54"/>
-    <w:bookmarkEnd w:id="55"/>
-    <w:bookmarkEnd w:id="56"/>
-    <w:bookmarkStart w:id="58" w:name="thanks-for-listening-and-watching"/>
-    <w:p>
-      <w:pPr>
-        <w:pStyle w:val="Heading1"/>
-      </w:pPr>
-      <w:r>
-        <w:t xml:space="preserve">Thanks for listening and watching</w:t>
-      </w:r>
-    </w:p>
-    <w:p>
-      <w:pPr>
-        <w:numPr>
-          <w:ilvl w:val="0"/>
-          <w:numId w:val="1025"/>
-        </w:numPr>
-        <w:pStyle w:val="Compact"/>
-      </w:pPr>
-      <w:r>
-        <w:t xml:space="preserve">This document is available at</w:t>
-      </w:r>
-      <w:r>
-        <w:t xml:space="preserve"> </w:t>
-      </w:r>
-      <w:hyperlink r:id="rId43">
+    <w:p>
+      <w:pPr>
+        <w:pStyle w:val="CaptionedFigure"/>
+      </w:pPr>
+      <w:r>
+        <w:drawing>
+          <wp:inline>
+            <wp:extent cx="5943600" cy="3668050"/>
+            <wp:effectExtent b="0" l="0" r="0" t="0"/>
+            <wp:docPr descr="Try the Interactive version of graph generated by BrailleR" title="" id="61" name="Picture"/>
+            <a:graphic>
+              <a:graphicData uri="http://schemas.openxmlformats.org/drawingml/2006/picture">
+                <pic:pic>
+                  <pic:nvPicPr>
+                    <pic:cNvPr descr="./Figs/myhist2.svg" id="62" name="Picture"/>
+                    <pic:cNvPicPr>
+                      <a:picLocks noChangeArrowheads="1" noChangeAspect="1"/>
+                    </pic:cNvPicPr>
+                  </pic:nvPicPr>
+                  <pic:blipFill>
+                    <a:blip r:embed="rId63">
+                      <a:extLst>
+                        <a:ext uri="{28A0092B-C50C-407E-A947-70E740481C1C}">
+                          <a14:useLocalDpi xmlns:a14="http://schemas.microsoft.com/office/drawing/2010/main" val="0"/>
+                        </a:ext>
+                        <a:ext uri="{96DAC541-7B7A-43D3-8B79-37D633B846F1}">
+                          <asvg:svgBlip xmlns:asvg="http://schemas.microsoft.com/office/drawing/2016/SVG/main" r:embed="rId60"/>
+                        </a:ext>
+                      </a:extLst>
+                    </a:blip>
+                    <a:stretch>
+                      <a:fillRect/>
+                    </a:stretch>
+                  </pic:blipFill>
+                  <pic:spPr bwMode="auto">
+                    <a:xfrm>
+                      <a:off x="0" y="0"/>
+                      <a:ext cx="5943600" cy="3668050"/>
+                    </a:xfrm>
+                    <a:prstGeom prst="rect">
+                      <a:avLst/>
+                    </a:prstGeom>
+                    <a:noFill/>
+                    <a:ln w="9525">
+                      <a:noFill/>
+                      <a:headEnd/>
+                      <a:tailEnd/>
+                    </a:ln>
+                  </pic:spPr>
+                </pic:pic>
+              </a:graphicData>
+            </a:graphic>
+          </wp:inline>
+        </w:drawing>
+      </w:r>
+    </w:p>
+    <w:p>
+      <w:pPr>
+        <w:pStyle w:val="ImageCaption"/>
+      </w:pPr>
+      <w:r>
+        <w:t xml:space="preserve">Try the</w:t>
+      </w:r>
+      <w:r>
+        <w:t xml:space="preserve"> </w:t>
+      </w:r>
+      <w:hyperlink r:id="rId64">
         <w:r>
           <w:rPr>
             <w:rStyle w:val="Hyperlink"/>
           </w:rPr>
-          <w:t xml:space="preserve">Getting started with accessible maths</w:t>
+          <w:t xml:space="preserve">Interactive version of graph generated by BrailleR</w:t>
         </w:r>
       </w:hyperlink>
     </w:p>
-    <w:p>
-      <w:pPr>
-        <w:numPr>
-          <w:ilvl w:val="0"/>
-          <w:numId w:val="1025"/>
-        </w:numPr>
-        <w:pStyle w:val="Compact"/>
-      </w:pPr>
-      <w:r>
-        <w:t xml:space="preserve">My email address is</w:t>
-      </w:r>
-      <w:r>
-        <w:t xml:space="preserve"> </w:t>
-      </w:r>
-      <w:hyperlink r:id="rId57">
-        <w:r>
-          <w:rPr>
-            <w:rStyle w:val="Hyperlink"/>
-          </w:rPr>
-          <w:t xml:space="preserve">E.H.Cliffe@bath.ac.uk</w:t>
-        </w:r>
-      </w:hyperlink>
-    </w:p>
-    <w:bookmarkEnd w:id="58"/>
+    <w:bookmarkEnd w:id="65"/>
+    <w:bookmarkEnd w:id="66"/>
+    <w:bookmarkEnd w:id="67"/>
     <w:sectPr>
       <w:pgSz w:h="15840" w:w="12240"/>
       <w:pgMar w:bottom="1440" w:footer="720" w:gutter="0" w:header="720" w:left="1440" w:right="1440" w:top="1440"/>
@@ -2782,15 +2827,6 @@
     <w:abstractNumId w:val="991"/>
   </w:num>
   <w:num w:numId="1022">
-    <w:abstractNumId w:val="991"/>
-  </w:num>
-  <w:num w:numId="1023">
-    <w:abstractNumId w:val="991"/>
-  </w:num>
-  <w:num w:numId="1024">
-    <w:abstractNumId w:val="991"/>
-  </w:num>
-  <w:num w:numId="1025">
     <w:abstractNumId w:val="991"/>
   </w:num>
 </w:numbering>

</xml_diff>